<commit_message>
use case klant worden aangepast, eerste versie use case diagram toegevoegd
</commit_message>
<xml_diff>
--- a/useCases/klant_worden_use_case.docx
+++ b/useCases/klant_worden_use_case.docx
@@ -43,30 +43,6 @@
         <w:pStyle w:val="Normal"/>
         <w:bidi w:val="0"/>
         <w:jc w:val="left"/>
-        <w:rPr>
-          <w:u w:val="single"/>
-        </w:rPr>
-      </w:pPr>
-      <w:r>
-        <w:rPr>
-          <w:u w:val="single"/>
-        </w:rPr>
-        <w:t>Supporting Actor</w:t>
-      </w:r>
-      <w:r>
-        <w:rPr>
-          <w:b w:val="false"/>
-          <w:bCs w:val="false"/>
-          <w:u w:val="none"/>
-        </w:rPr>
-        <w:t>: Parque Banque</w:t>
-      </w:r>
-    </w:p>
-    <w:p>
-      <w:pPr>
-        <w:pStyle w:val="Normal"/>
-        <w:bidi w:val="0"/>
-        <w:jc w:val="left"/>
         <w:rPr/>
       </w:pPr>
       <w:r>
@@ -129,7 +105,7 @@
       </w:pPr>
       <w:r>
         <w:rPr/>
-        <w:t>Bezoeker bezoekt de site</w:t>
+        <w:t>Bezoeker bezoekt de site.</w:t>
       </w:r>
     </w:p>
     <w:p>
@@ -145,7 +121,7 @@
       </w:pPr>
       <w:r>
         <w:rPr/>
-        <w:t>Bezoeker klikt op knop om klant te worden</w:t>
+        <w:t>Systeem stuurt de data van de startpagina van Parque Banque.</w:t>
       </w:r>
     </w:p>
     <w:p>
@@ -161,11 +137,7 @@
       </w:pPr>
       <w:r>
         <w:rPr/>
-        <w:t>Bezoeker</w:t>
-      </w:r>
-      <w:r>
-        <w:rPr/>
-        <w:t xml:space="preserve"> vult BSN en NAW-gegevens in.</w:t>
+        <w:t>Bezoeker klikt op knop om klant te worden.</w:t>
       </w:r>
     </w:p>
     <w:p>
@@ -181,7 +153,7 @@
       </w:pPr>
       <w:r>
         <w:rPr/>
-        <w:t>Bezoeker bedenkt inloggegevens: gebruikersnaam en wachtwoord.</w:t>
+        <w:t>Systeem stuurt de data van de pagina met het formulier om klant te worden.</w:t>
       </w:r>
     </w:p>
     <w:p>
@@ -197,7 +169,27 @@
       </w:pPr>
       <w:r>
         <w:rPr/>
-        <w:t>Bezoeker geeft aan of deze ook een rekening bij de bank wil openen.</w:t>
+        <w:t xml:space="preserve">Bezoeker vult </w:t>
+      </w:r>
+      <w:r>
+        <w:rPr/>
+        <w:t xml:space="preserve">het formulier in: geeft </w:t>
+      </w:r>
+      <w:r>
+        <w:rPr/>
+        <w:t xml:space="preserve">BSN en NAW-gegevens </w:t>
+      </w:r>
+      <w:r>
+        <w:rPr/>
+        <w:t>op</w:t>
+      </w:r>
+      <w:r>
+        <w:rPr/>
+        <w:t xml:space="preserve">, </w:t>
+      </w:r>
+      <w:r>
+        <w:rPr/>
+        <w:t>bedenkt een gebruikersnaam en wachtwoord, geeft aan of deze ook een rekening wil openen. Bezoeker verstuurt formulier.</w:t>
       </w:r>
     </w:p>
     <w:p>
@@ -213,7 +205,7 @@
       </w:pPr>
       <w:r>
         <w:rPr/>
-        <w:t>Bezoeker drukt op OK na invullen gegevens.</w:t>
+        <w:t>Systeem slaat bezoeker op als nieuwe klant.</w:t>
       </w:r>
     </w:p>
     <w:p>
@@ -229,31 +221,60 @@
       </w:pPr>
       <w:r>
         <w:rPr/>
-        <w:t xml:space="preserve">Systeem slaat </w:t>
-      </w:r>
-      <w:r>
-        <w:rPr/>
-        <w:t xml:space="preserve">bezoeker op als </w:t>
-      </w:r>
-      <w:r>
-        <w:rPr/>
-        <w:t>nieuwe klant.</w:t>
-      </w:r>
-    </w:p>
-    <w:p>
-      <w:pPr>
-        <w:pStyle w:val="Normal"/>
-        <w:numPr>
-          <w:ilvl w:val="0"/>
-          <w:numId w:val="1"/>
-        </w:numPr>
-        <w:bidi w:val="0"/>
-        <w:jc w:val="left"/>
-        <w:rPr/>
-      </w:pPr>
-      <w:r>
-        <w:rPr/>
-        <w:t>Als bezoeker aangegeven heeft of deze ook een rekening bij de bank wil openen, dan gaat bezoeker naar de use case ‘Rekening openen’. Anders gaat bezoeker naar het scherm rekeningoverzicht.</w:t>
+        <w:t xml:space="preserve">Als bezoeker aangegeven heeft </w:t>
+      </w:r>
+      <w:r>
+        <w:rPr>
+          <w:rFonts w:eastAsia="NSimSun" w:cs="Lucida Sans"/>
+          <w:color w:val="auto"/>
+          <w:kern w:val="2"/>
+          <w:sz w:val="24"/>
+          <w:szCs w:val="24"/>
+          <w:lang w:val="nl-NL" w:eastAsia="zh-CN" w:bidi="hi-IN"/>
+        </w:rPr>
+        <w:t>dat</w:t>
+      </w:r>
+      <w:r>
+        <w:rPr/>
+        <w:t xml:space="preserve"> deze ook een rekening bij de bank wil openen, dan gaat </w:t>
+      </w:r>
+      <w:r>
+        <w:rPr>
+          <w:rFonts w:eastAsia="NSimSun" w:cs="Lucida Sans"/>
+          <w:color w:val="auto"/>
+          <w:kern w:val="2"/>
+          <w:sz w:val="24"/>
+          <w:szCs w:val="24"/>
+          <w:lang w:val="nl-NL" w:eastAsia="zh-CN" w:bidi="hi-IN"/>
+        </w:rPr>
+        <w:t>systeem door</w:t>
+      </w:r>
+      <w:r>
+        <w:rPr/>
+        <w:t xml:space="preserve"> naar de use case ‘Rekening openen’. Anders </w:t>
+      </w:r>
+      <w:r>
+        <w:rPr>
+          <w:rFonts w:eastAsia="NSimSun" w:cs="Lucida Sans"/>
+          <w:color w:val="auto"/>
+          <w:kern w:val="2"/>
+          <w:sz w:val="24"/>
+          <w:szCs w:val="24"/>
+          <w:lang w:val="nl-NL" w:eastAsia="zh-CN" w:bidi="hi-IN"/>
+        </w:rPr>
+        <w:t xml:space="preserve">stuurt het systeem de data voor het </w:t>
+      </w:r>
+      <w:r>
+        <w:rPr/>
+        <w:t xml:space="preserve">scherm rekeningoverzicht, </w:t>
+      </w:r>
+      <w:r>
+        <w:rPr/>
+        <w:t>dat getoond wordt</w:t>
+      </w:r>
+      <w:r>
+        <w:rPr/>
+        <w:t>.</w:t>
       </w:r>
     </w:p>
     <w:p>
@@ -294,39 +315,11 @@
       </w:pPr>
       <w:r>
         <w:rPr/>
-        <w:t xml:space="preserve">3a. </w:t>
-      </w:r>
-      <w:r>
-        <w:rPr/>
-        <w:t>BSN is in fout format (niet enkel cijfers, verkeerde lengte).</w:t>
-      </w:r>
-    </w:p>
-    <w:p>
-      <w:pPr>
-        <w:pStyle w:val="Normal"/>
-        <w:bidi w:val="0"/>
-        <w:jc w:val="left"/>
-        <w:rPr/>
-      </w:pPr>
-      <w:r>
-        <w:rPr/>
-        <w:tab/>
-      </w:r>
-      <w:r>
-        <w:rPr/>
-        <w:t>Systeem geeft foutmelding.</w:t>
-      </w:r>
-    </w:p>
-    <w:p>
-      <w:pPr>
-        <w:pStyle w:val="Normal"/>
-        <w:bidi w:val="0"/>
-        <w:jc w:val="left"/>
-        <w:rPr/>
-      </w:pPr>
-      <w:r>
-        <w:rPr/>
-        <w:t>3b. Postcode is in fout format (te weinig cijfers &amp; letters).</w:t>
+        <w:t>5</w:t>
+      </w:r>
+      <w:r>
+        <w:rPr/>
+        <w:t>a. BSN is in fout format (niet enkel cijfers, verkeerde lengte).</w:t>
       </w:r>
     </w:p>
     <w:p>
@@ -351,23 +344,11 @@
       </w:pPr>
       <w:r>
         <w:rPr/>
-        <w:t xml:space="preserve">3c. Naam </w:t>
-      </w:r>
-      <w:r>
-        <w:rPr/>
-        <w:t xml:space="preserve">en adres </w:t>
-      </w:r>
-      <w:r>
-        <w:rPr/>
-        <w:t>voldoe</w:t>
-      </w:r>
-      <w:r>
-        <w:rPr/>
-        <w:t>n</w:t>
-      </w:r>
-      <w:r>
-        <w:rPr/>
-        <w:t xml:space="preserve"> niet aan eisen (enkel letters).</w:t>
+        <w:t>5</w:t>
+      </w:r>
+      <w:r>
+        <w:rPr/>
+        <w:t>b. Postcode is in fout format (te weinig cijfers &amp; letters).</w:t>
       </w:r>
     </w:p>
     <w:p>
@@ -392,7 +373,11 @@
       </w:pPr>
       <w:r>
         <w:rPr/>
-        <w:t>4a. Gebruikersnaam bestaat al.</w:t>
+        <w:t>5</w:t>
+      </w:r>
+      <w:r>
+        <w:rPr/>
+        <w:t>c. Naam en adres voldoen niet aan eisen (enkel letters).</w:t>
       </w:r>
     </w:p>
     <w:p>
@@ -417,7 +402,11 @@
       </w:pPr>
       <w:r>
         <w:rPr/>
-        <w:t>4b. Wachtwoord voldoet niet aan eisen (lengte, alfanumeriek, speciale tekens).</w:t>
+        <w:t>5d</w:t>
+      </w:r>
+      <w:r>
+        <w:rPr/>
+        <w:t>. Gebruikersnaam bestaat al.</w:t>
       </w:r>
     </w:p>
     <w:p>
@@ -438,48 +427,15 @@
         <w:pStyle w:val="Normal"/>
         <w:bidi w:val="0"/>
         <w:jc w:val="left"/>
-        <w:rPr>
-          <w:color w:val="000000"/>
-        </w:rPr>
-      </w:pPr>
-      <w:r>
-        <w:rPr>
-          <w:color w:val="000000"/>
-        </w:rPr>
-        <w:t>6a. Er is al een klant met het opgegeven BSN.</w:t>
-      </w:r>
-    </w:p>
-    <w:p>
-      <w:pPr>
-        <w:pStyle w:val="Normal"/>
-        <w:bidi w:val="0"/>
-        <w:jc w:val="left"/>
-        <w:rPr/>
-      </w:pPr>
-      <w:r>
-        <w:rPr/>
-        <w:tab/>
-        <w:t xml:space="preserve">Systeem geeft melding: </w:t>
-      </w:r>
-      <w:r>
-        <w:rPr/>
-        <w:t>er is iets mis gegaan, neem contact op</w:t>
-      </w:r>
-      <w:r>
-        <w:rPr/>
-        <w:t>.</w:t>
-      </w:r>
-    </w:p>
-    <w:p>
-      <w:pPr>
-        <w:pStyle w:val="Normal"/>
-        <w:bidi w:val="0"/>
-        <w:jc w:val="left"/>
-        <w:rPr/>
-      </w:pPr>
-      <w:r>
-        <w:rPr/>
-        <w:t>6b. Een verplicht invulveld is leeg.</w:t>
+        <w:rPr/>
+      </w:pPr>
+      <w:r>
+        <w:rPr/>
+        <w:t>5e</w:t>
+      </w:r>
+      <w:r>
+        <w:rPr/>
+        <w:t>. Wachtwoord voldoet niet aan eisen (lengte, alfanumeriek, speciale tekens).</w:t>
       </w:r>
     </w:p>
     <w:p>
@@ -493,6 +449,83 @@
         <w:rPr/>
         <w:tab/>
         <w:t>Systeem geeft foutmelding.</w:t>
+      </w:r>
+    </w:p>
+    <w:p>
+      <w:pPr>
+        <w:pStyle w:val="Normal"/>
+        <w:bidi w:val="0"/>
+        <w:jc w:val="left"/>
+        <w:rPr/>
+      </w:pPr>
+      <w:r>
+        <w:rPr/>
+        <w:t>5f</w:t>
+      </w:r>
+      <w:r>
+        <w:rPr/>
+        <w:t>. Een verplicht invulveld is leeg.</w:t>
+      </w:r>
+    </w:p>
+    <w:p>
+      <w:pPr>
+        <w:pStyle w:val="Normal"/>
+        <w:bidi w:val="0"/>
+        <w:jc w:val="left"/>
+        <w:rPr/>
+      </w:pPr>
+      <w:r>
+        <w:rPr/>
+        <w:tab/>
+        <w:t>Systeem geeft foutmelding.</w:t>
+      </w:r>
+    </w:p>
+    <w:p>
+      <w:pPr>
+        <w:pStyle w:val="Normal"/>
+        <w:bidi w:val="0"/>
+        <w:jc w:val="left"/>
+        <w:rPr>
+          <w:color w:val="000000"/>
+        </w:rPr>
+      </w:pPr>
+      <w:r>
+        <w:rPr>
+          <w:color w:val="000000"/>
+        </w:rPr>
+        <w:t>6a. Er is al een klant met het opgegeven BSN.</w:t>
+      </w:r>
+    </w:p>
+    <w:p>
+      <w:pPr>
+        <w:pStyle w:val="Normal"/>
+        <w:bidi w:val="0"/>
+        <w:jc w:val="left"/>
+        <w:rPr/>
+      </w:pPr>
+      <w:r>
+        <w:rPr/>
+        <w:tab/>
+        <w:t xml:space="preserve">Systeem geeft melding: er is iets mis gegaan, neem contact op </w:t>
+      </w:r>
+      <w:r>
+        <w:rPr/>
+        <w:t>met de bank</w:t>
+      </w:r>
+      <w:r>
+        <w:rPr/>
+        <w:t>.</w:t>
+      </w:r>
+    </w:p>
+    <w:p>
+      <w:pPr>
+        <w:pStyle w:val="Normal"/>
+        <w:bidi w:val="0"/>
+        <w:jc w:val="left"/>
+        <w:rPr/>
+      </w:pPr>
+      <w:r>
+        <w:rPr/>
       </w:r>
     </w:p>
     <w:sectPr>
@@ -522,7 +555,6 @@
         </w:tabs>
         <w:ind w:left="720" w:hanging="360"/>
       </w:pPr>
-      <w:rPr/>
     </w:lvl>
     <w:lvl w:ilvl="1">
       <w:start w:val="1"/>
@@ -535,7 +567,6 @@
         </w:tabs>
         <w:ind w:left="1080" w:hanging="360"/>
       </w:pPr>
-      <w:rPr/>
     </w:lvl>
     <w:lvl w:ilvl="2">
       <w:start w:val="1"/>
@@ -548,7 +579,6 @@
         </w:tabs>
         <w:ind w:left="1440" w:hanging="360"/>
       </w:pPr>
-      <w:rPr/>
     </w:lvl>
     <w:lvl w:ilvl="3">
       <w:start w:val="1"/>
@@ -561,7 +591,6 @@
         </w:tabs>
         <w:ind w:left="1800" w:hanging="360"/>
       </w:pPr>
-      <w:rPr/>
     </w:lvl>
     <w:lvl w:ilvl="4">
       <w:start w:val="1"/>
@@ -574,7 +603,6 @@
         </w:tabs>
         <w:ind w:left="2160" w:hanging="360"/>
       </w:pPr>
-      <w:rPr/>
     </w:lvl>
     <w:lvl w:ilvl="5">
       <w:start w:val="1"/>
@@ -587,7 +615,6 @@
         </w:tabs>
         <w:ind w:left="2520" w:hanging="360"/>
       </w:pPr>
-      <w:rPr/>
     </w:lvl>
     <w:lvl w:ilvl="6">
       <w:start w:val="1"/>
@@ -600,7 +627,6 @@
         </w:tabs>
         <w:ind w:left="2880" w:hanging="360"/>
       </w:pPr>
-      <w:rPr/>
     </w:lvl>
     <w:lvl w:ilvl="7">
       <w:start w:val="1"/>
@@ -613,7 +639,6 @@
         </w:tabs>
         <w:ind w:left="3240" w:hanging="360"/>
       </w:pPr>
-      <w:rPr/>
     </w:lvl>
     <w:lvl w:ilvl="8">
       <w:start w:val="1"/>
@@ -626,7 +651,6 @@
         </w:tabs>
         <w:ind w:left="3600" w:hanging="360"/>
       </w:pPr>
-      <w:rPr/>
     </w:lvl>
   </w:abstractNum>
   <w:abstractNum w:abstractNumId="2">
@@ -737,15 +761,12 @@
       <w:rPr>
         <w:rFonts w:ascii="Liberation Serif" w:hAnsi="Liberation Serif" w:eastAsia="NSimSun" w:cs="Lucida Sans"/>
         <w:kern w:val="2"/>
-        <w:sz w:val="24"/>
         <w:szCs w:val="24"/>
         <w:lang w:val="nl-NL" w:eastAsia="zh-CN" w:bidi="hi-IN"/>
       </w:rPr>
     </w:rPrDefault>
     <w:pPrDefault>
-      <w:pPr>
-        <w:widowControl/>
-      </w:pPr>
+      <w:pPr/>
     </w:pPrDefault>
   </w:docDefaults>
   <w:style w:type="paragraph" w:styleId="Normal">
@@ -753,10 +774,10 @@
     <w:qFormat/>
     <w:pPr>
       <w:widowControl/>
-      <w:kinsoku w:val="true"/>
-      <w:overflowPunct w:val="true"/>
-      <w:autoSpaceDE w:val="true"/>
+      <w:overflowPunct w:val="false"/>
       <w:bidi w:val="0"/>
+      <w:spacing w:before="0" w:after="0"/>
+      <w:jc w:val="left"/>
     </w:pPr>
     <w:rPr>
       <w:rFonts w:ascii="Liberation Serif" w:hAnsi="Liberation Serif" w:eastAsia="NSimSun" w:cs="Lucida Sans"/>

</xml_diff>